<commit_message>
Replaced templates with clean version
</commit_message>
<xml_diff>
--- a/templates/NIA.docx
+++ b/templates/NIA.docx
@@ -4,48 +4,14 @@
   <w:body>
     <w:p>
       <w:pPr>
-        <w:pStyle w:val="Title"/>
+        <w:pStyle w:val="Heading1"/>
       </w:pPr>
       <w:r>
-        <w:t>Claim Report Summary</w:t>
-      </w:r>
-    </w:p>
-    <w:p>
-      <w:r>
-        <w:t>This report contains claim details for {{patient_name}} under policy number {{Policyno}}.</w:t>
+        <w:t>NIA Claim Template</w:t>
       </w:r>
     </w:p>
     <w:tbl>
       <w:tblPr>
-        <w:tblW w:type="auto" w:w="0"/>
-        <w:tblLook w:firstColumn="1" w:firstRow="1" w:lastColumn="0" w:lastRow="0" w:noHBand="0" w:noVBand="1" w:val="04A0"/>
-      </w:tblPr>
-      <w:tblGrid>
-        <w:gridCol w:w="8640"/>
-      </w:tblGrid>
-      <w:tr>
-        <w:tc>
-          <w:tcPr>
-            <w:tcW w:type="dxa" w:w="8640"/>
-            <w:shd w:fill="D9D9D9"/>
-          </w:tcPr>
-          <w:p>
-            <w:r>
-              <w:t>Insured Name: {{insured_name}}</w:t>
-            </w:r>
-          </w:p>
-        </w:tc>
-      </w:tr>
-    </w:tbl>
-    <w:p>
-      <w:r>
-        <w:br/>
-        <w:t>Detailed Claim Information:</w:t>
-      </w:r>
-    </w:p>
-    <w:tbl>
-      <w:tblPr>
-        <w:tblStyle w:val="TableGrid"/>
         <w:tblW w:type="auto" w:w="0"/>
         <w:tblLook w:firstColumn="1" w:firstRow="1" w:lastColumn="0" w:lastRow="0" w:noHBand="0" w:noVBand="1" w:val="04A0"/>
       </w:tblPr>
@@ -60,7 +26,7 @@
           </w:tcPr>
           <w:p>
             <w:r>
-              <w:t>Claim Number</w:t>
+              <w:t>Claim No</w:t>
             </w:r>
           </w:p>
         </w:tc>

</xml_diff>